<commit_message>
updating resume with lilly job
</commit_message>
<xml_diff>
--- a/Cullan_Carey_Resume.docx
+++ b/Cullan_Carey_Resume.docx
@@ -267,7 +267,7 @@
           <w:rtl w:val="0"/>
           <w:lang w:val="en-US"/>
         </w:rPr>
-        <w:t xml:space="preserve">Big Cloud Country </w:t>
+        <w:t>Eli Lilly and Company</w:t>
       </w:r>
       <w:r>
         <w:rPr>
@@ -314,17 +314,15 @@
       <w:r>
         <w:rPr>
           <w:rStyle w:val="None"/>
-          <w:rFonts w:ascii="Garamond" w:cs="Garamond" w:hAnsi="Garamond" w:eastAsia="Garamond"/>
-          <w:b w:val="1"/>
-          <w:bCs w:val="1"/>
-          <w:rtl w:val="0"/>
-        </w:rPr>
-        <w:tab/>
-        <w:t xml:space="preserve">  </w:t>
-        <w:tab/>
+          <w:rFonts w:ascii="Garamond" w:hAnsi="Garamond"/>
+          <w:b w:val="1"/>
+          <w:bCs w:val="1"/>
+          <w:rtl w:val="0"/>
+          <w:lang w:val="en-US"/>
+        </w:rPr>
         <w:t xml:space="preserve"> </w:t>
         <w:tab/>
-        <w:t xml:space="preserve">  </w:t>
+        <w:t xml:space="preserve"> </w:t>
       </w:r>
       <w:r>
         <w:rPr>
@@ -335,7 +333,7 @@
           <w:rtl w:val="0"/>
           <w:lang w:val="en-US"/>
         </w:rPr>
-        <w:t>Remote</w:t>
+        <w:t>Indianapolis, IN</w:t>
       </w:r>
     </w:p>
     <w:p>
@@ -355,7 +353,7 @@
           <w:rtl w:val="0"/>
           <w:lang w:val="en-US"/>
         </w:rPr>
-        <w:t>Cloud DevOps Engineer</w:t>
+        <w:t>Site Reliability Engineer</w:t>
       </w:r>
       <w:r>
         <w:rPr>
@@ -373,29 +371,21 @@
         <w:tab/>
         <w:tab/>
         <w:tab/>
+        <w:tab/>
         <w:t xml:space="preserve">     </w:t>
         <w:tab/>
-        <w:t xml:space="preserve">     </w:t>
-      </w:r>
-      <w:r>
-        <w:rPr>
-          <w:rStyle w:val="None"/>
-          <w:rFonts w:ascii="Garamond" w:cs="Garamond" w:hAnsi="Garamond" w:eastAsia="Garamond"/>
-          <w:i w:val="1"/>
-          <w:iCs w:val="1"/>
-        </w:rPr>
-        <w:tab/>
-      </w:r>
-      <w:r>
-        <w:rPr>
-          <w:rStyle w:val="None"/>
-          <w:rFonts w:ascii="Garamond" w:hAnsi="Garamond"/>
-          <w:b w:val="1"/>
-          <w:bCs w:val="1"/>
-          <w:rtl w:val="0"/>
-          <w:lang w:val="en-US"/>
-        </w:rPr>
-        <w:t>Jun</w:t>
+        <w:t xml:space="preserve"> </w:t>
+      </w:r>
+      <w:r>
+        <w:rPr>
+          <w:rStyle w:val="None"/>
+          <w:rFonts w:ascii="Garamond" w:hAnsi="Garamond"/>
+          <w:b w:val="1"/>
+          <w:bCs w:val="1"/>
+          <w:rtl w:val="0"/>
+          <w:lang w:val="en-US"/>
+        </w:rPr>
+        <w:t>Feb</w:t>
       </w:r>
       <w:r>
         <w:rPr>
@@ -417,7 +407,7 @@
           <w:rtl w:val="0"/>
           <w:lang w:val="en-US"/>
         </w:rPr>
-        <w:t>3</w:t>
+        <w:t>4</w:t>
       </w:r>
       <w:r>
         <w:rPr>
@@ -439,7 +429,7 @@
           <w:rtl w:val="0"/>
           <w:lang w:val="en-US"/>
         </w:rPr>
-        <w:t xml:space="preserve"> Nov. 2023</w:t>
+        <w:t xml:space="preserve"> Present</w:t>
       </w:r>
     </w:p>
     <w:p>
@@ -466,7 +456,43 @@
           <w:rtl w:val="0"/>
           <w:lang w:val="en-US"/>
         </w:rPr>
-        <w:t>Develop CI/CD Deployment Pipeline for a CDK application utilizing GitHub Actions.</w:t>
+        <w:t xml:space="preserve">Create software to improve system performance, scalability, and stability, and to automate manual operational work (i.e., </w:t>
+      </w:r>
+      <w:r>
+        <w:rPr>
+          <w:rStyle w:val="None"/>
+          <w:rFonts w:ascii="Garamond" w:hAnsi="Garamond" w:hint="default"/>
+          <w:rtl w:val="0"/>
+          <w:lang w:val="en-US"/>
+        </w:rPr>
+        <w:t>“</w:t>
+      </w:r>
+      <w:r>
+        <w:rPr>
+          <w:rStyle w:val="None"/>
+          <w:rFonts w:ascii="Garamond" w:hAnsi="Garamond"/>
+          <w:rtl w:val="0"/>
+          <w:lang w:val="en-US"/>
+        </w:rPr>
+        <w:t>toil</w:t>
+      </w:r>
+      <w:r>
+        <w:rPr>
+          <w:rStyle w:val="None"/>
+          <w:rFonts w:ascii="Garamond" w:hAnsi="Garamond" w:hint="default"/>
+          <w:rtl w:val="0"/>
+          <w:lang w:val="en-US"/>
+        </w:rPr>
+        <w:t>”</w:t>
+      </w:r>
+      <w:r>
+        <w:rPr>
+          <w:rStyle w:val="None"/>
+          <w:rFonts w:ascii="Garamond" w:hAnsi="Garamond"/>
+          <w:rtl w:val="0"/>
+          <w:lang w:val="en-US"/>
+        </w:rPr>
+        <w:t>).</w:t>
       </w:r>
     </w:p>
     <w:p>
@@ -493,7 +519,7 @@
           <w:rtl w:val="0"/>
           <w:lang w:val="en-US"/>
         </w:rPr>
-        <w:t>Pioneered the creation of a centralized deployment model for leveraging CloudFormation StackSets, Python CDK, and GitHub Actions to streamline deployment processes.</w:t>
+        <w:t>Collaborate within product team(s) to promote the concept of reliability engineering during all phases of the software lifecycle to detect and correct performance issues and meet availability goals.</w:t>
       </w:r>
     </w:p>
     <w:p>
@@ -520,7 +546,202 @@
           <w:rtl w:val="0"/>
           <w:lang w:val="en-US"/>
         </w:rPr>
-        <w:t>Architected, administered, and sustained a robust big data pipeline capable of ingesting and processing millions of data points daily, thereby ensuring optimal data quality and availability.</w:t>
+        <w:t>Collaborate and share information with other Service Reliability Engineers, e.g., by participating in a community of practice.</w:t>
+      </w:r>
+    </w:p>
+    <w:p>
+      <w:pPr>
+        <w:pStyle w:val="Default"/>
+        <w:spacing w:line="252" w:lineRule="auto"/>
+        <w:rPr>
+          <w:rStyle w:val="None"/>
+          <w:rFonts w:ascii="Garamond" w:cs="Garamond" w:hAnsi="Garamond" w:eastAsia="Garamond"/>
+          <w:b w:val="1"/>
+          <w:bCs w:val="1"/>
+        </w:rPr>
+      </w:pPr>
+      <w:r>
+        <w:rPr>
+          <w:rStyle w:val="None"/>
+          <w:rFonts w:ascii="Garamond" w:hAnsi="Garamond"/>
+          <w:b w:val="1"/>
+          <w:bCs w:val="1"/>
+          <w:rtl w:val="0"/>
+          <w:lang w:val="en-US"/>
+        </w:rPr>
+        <w:t xml:space="preserve">Big Cloud Country </w:t>
+      </w:r>
+      <w:r>
+        <w:rPr>
+          <w:rStyle w:val="None"/>
+          <w:rFonts w:ascii="Garamond" w:cs="Garamond" w:hAnsi="Garamond" w:eastAsia="Garamond"/>
+          <w:b w:val="1"/>
+          <w:bCs w:val="1"/>
+          <w:rtl w:val="0"/>
+        </w:rPr>
+        <w:tab/>
+        <w:tab/>
+        <w:tab/>
+        <w:tab/>
+        <w:tab/>
+        <w:tab/>
+        <w:tab/>
+        <w:t xml:space="preserve">          </w:t>
+        <w:tab/>
+        <w:t xml:space="preserve">   </w:t>
+        <w:tab/>
+      </w:r>
+      <w:r>
+        <w:rPr>
+          <w:rStyle w:val="None"/>
+          <w:rFonts w:ascii="Garamond" w:hAnsi="Garamond"/>
+          <w:b w:val="1"/>
+          <w:bCs w:val="1"/>
+          <w:rtl w:val="0"/>
+          <w:lang w:val="en-US"/>
+        </w:rPr>
+        <w:t xml:space="preserve"> </w:t>
+      </w:r>
+      <w:r>
+        <w:rPr>
+          <w:rStyle w:val="None"/>
+          <w:rFonts w:ascii="Garamond" w:hAnsi="Garamond"/>
+          <w:b w:val="1"/>
+          <w:bCs w:val="1"/>
+          <w:rtl w:val="0"/>
+          <w:lang w:val="en-US"/>
+        </w:rPr>
+        <w:t xml:space="preserve"> </w:t>
+      </w:r>
+      <w:r>
+        <w:rPr>
+          <w:rStyle w:val="None"/>
+          <w:rFonts w:ascii="Garamond" w:cs="Garamond" w:hAnsi="Garamond" w:eastAsia="Garamond"/>
+          <w:b w:val="1"/>
+          <w:bCs w:val="1"/>
+          <w:rtl w:val="0"/>
+        </w:rPr>
+        <w:tab/>
+        <w:t xml:space="preserve">  </w:t>
+        <w:tab/>
+        <w:t xml:space="preserve"> </w:t>
+        <w:tab/>
+        <w:t xml:space="preserve">  </w:t>
+      </w:r>
+      <w:r>
+        <w:rPr>
+          <w:rStyle w:val="None"/>
+          <w:rFonts w:ascii="Garamond" w:hAnsi="Garamond"/>
+          <w:i w:val="1"/>
+          <w:iCs w:val="1"/>
+          <w:rtl w:val="0"/>
+          <w:lang w:val="en-US"/>
+        </w:rPr>
+        <w:t>Remote</w:t>
+      </w:r>
+    </w:p>
+    <w:p>
+      <w:pPr>
+        <w:pStyle w:val="Default"/>
+        <w:spacing w:line="252" w:lineRule="auto"/>
+        <w:rPr>
+          <w:rStyle w:val="None"/>
+        </w:rPr>
+      </w:pPr>
+      <w:r>
+        <w:rPr>
+          <w:rStyle w:val="None"/>
+          <w:rFonts w:ascii="Garamond" w:hAnsi="Garamond"/>
+          <w:i w:val="1"/>
+          <w:iCs w:val="1"/>
+          <w:rtl w:val="0"/>
+          <w:lang w:val="en-US"/>
+        </w:rPr>
+        <w:t>Cloud DevOps Engineer</w:t>
+      </w:r>
+      <w:r>
+        <w:rPr>
+          <w:rStyle w:val="None"/>
+          <w:rFonts w:ascii="Garamond" w:cs="Garamond" w:hAnsi="Garamond" w:eastAsia="Garamond"/>
+          <w:i w:val="1"/>
+          <w:iCs w:val="1"/>
+          <w:rtl w:val="0"/>
+        </w:rPr>
+        <w:tab/>
+        <w:tab/>
+        <w:tab/>
+        <w:tab/>
+        <w:tab/>
+        <w:tab/>
+        <w:tab/>
+        <w:tab/>
+        <w:t xml:space="preserve">     </w:t>
+        <w:tab/>
+        <w:t xml:space="preserve">     </w:t>
+      </w:r>
+      <w:r>
+        <w:rPr>
+          <w:rStyle w:val="None"/>
+          <w:rFonts w:ascii="Garamond" w:cs="Garamond" w:hAnsi="Garamond" w:eastAsia="Garamond"/>
+          <w:i w:val="1"/>
+          <w:iCs w:val="1"/>
+        </w:rPr>
+        <w:tab/>
+      </w:r>
+      <w:r>
+        <w:rPr>
+          <w:rStyle w:val="None"/>
+          <w:rFonts w:ascii="Garamond" w:hAnsi="Garamond"/>
+          <w:b w:val="1"/>
+          <w:bCs w:val="1"/>
+          <w:rtl w:val="0"/>
+          <w:lang w:val="en-US"/>
+        </w:rPr>
+        <w:t>Jun</w:t>
+      </w:r>
+      <w:r>
+        <w:rPr>
+          <w:rStyle w:val="None"/>
+          <w:rFonts w:ascii="Garamond" w:hAnsi="Garamond"/>
+          <w:b w:val="1"/>
+          <w:bCs w:val="1"/>
+          <w:rtl w:val="0"/>
+          <w:lang w:val="en-US"/>
+        </w:rPr>
+        <w:t>. 202</w:t>
+      </w:r>
+      <w:r>
+        <w:rPr>
+          <w:rStyle w:val="None"/>
+          <w:rFonts w:ascii="Garamond" w:hAnsi="Garamond"/>
+          <w:b w:val="1"/>
+          <w:bCs w:val="1"/>
+          <w:rtl w:val="0"/>
+          <w:lang w:val="en-US"/>
+        </w:rPr>
+        <w:t>3</w:t>
+      </w:r>
+      <w:r>
+        <w:rPr>
+          <w:rStyle w:val="None"/>
+          <w:rFonts w:ascii="Garamond" w:hAnsi="Garamond" w:hint="default"/>
+          <w:b w:val="1"/>
+          <w:bCs w:val="1"/>
+          <w:rtl w:val="0"/>
+          <w:lang w:val="en-US"/>
+        </w:rPr>
+        <w:t xml:space="preserve"> –</w:t>
+      </w:r>
+      <w:r>
+        <w:rPr>
+          <w:rStyle w:val="None"/>
+          <w:rFonts w:ascii="Garamond" w:hAnsi="Garamond"/>
+          <w:b w:val="1"/>
+          <w:bCs w:val="1"/>
+          <w:rtl w:val="0"/>
+          <w:lang w:val="en-US"/>
+        </w:rPr>
+        <w:t xml:space="preserve"> Dec. 2023</w:t>
       </w:r>
     </w:p>
     <w:p>
@@ -547,7 +768,7 @@
           <w:rtl w:val="0"/>
           <w:lang w:val="en-US"/>
         </w:rPr>
-        <w:t>Developed IaC modules for AWS infrastructure utilizing Terraform.</w:t>
+        <w:t>Develop CI/CD Deployment Pipeline for a CDK application utilizing GitHub Actions.</w:t>
       </w:r>
     </w:p>
     <w:p>
@@ -574,290 +795,7 @@
           <w:rtl w:val="0"/>
           <w:lang w:val="en-US"/>
         </w:rPr>
-        <w:t>Implemented sophisticated monitoring systems to fortify the integrity and resilience of AWS infrastructure, ensuring optimal performance and uptime.</w:t>
-      </w:r>
-    </w:p>
-    <w:p>
-      <w:pPr>
-        <w:pStyle w:val="Default"/>
-        <w:spacing w:line="252" w:lineRule="auto"/>
-        <w:rPr>
-          <w:rStyle w:val="None"/>
-          <w:rFonts w:ascii="Garamond" w:cs="Garamond" w:hAnsi="Garamond" w:eastAsia="Garamond"/>
-          <w:u w:val="single"/>
-        </w:rPr>
-      </w:pPr>
-    </w:p>
-    <w:p>
-      <w:pPr>
-        <w:pStyle w:val="Default"/>
-        <w:spacing w:line="252" w:lineRule="auto"/>
-        <w:rPr>
-          <w:rStyle w:val="None"/>
-          <w:rFonts w:ascii="Garamond" w:cs="Garamond" w:hAnsi="Garamond" w:eastAsia="Garamond"/>
-          <w:b w:val="1"/>
-          <w:bCs w:val="1"/>
-        </w:rPr>
-      </w:pPr>
-      <w:r>
-        <w:rPr>
-          <w:rStyle w:val="None"/>
-          <w:rFonts w:ascii="Garamond" w:hAnsi="Garamond"/>
-          <w:b w:val="1"/>
-          <w:bCs w:val="1"/>
-          <w:rtl w:val="0"/>
-          <w:lang w:val="en-US"/>
-        </w:rPr>
-        <w:t>Booz Allen Hamilton</w:t>
-      </w:r>
-      <w:r>
-        <w:rPr>
-          <w:rStyle w:val="None"/>
-          <w:rFonts w:ascii="Garamond" w:cs="Garamond" w:hAnsi="Garamond" w:eastAsia="Garamond"/>
-          <w:b w:val="1"/>
-          <w:bCs w:val="1"/>
-          <w:rtl w:val="0"/>
-        </w:rPr>
-        <w:tab/>
-        <w:tab/>
-        <w:tab/>
-        <w:tab/>
-        <w:tab/>
-        <w:tab/>
-        <w:tab/>
-        <w:t xml:space="preserve">          </w:t>
-        <w:tab/>
-        <w:t xml:space="preserve">   </w:t>
-        <w:tab/>
-      </w:r>
-      <w:r>
-        <w:rPr>
-          <w:rStyle w:val="None"/>
-          <w:rFonts w:ascii="Garamond" w:hAnsi="Garamond"/>
-          <w:b w:val="1"/>
-          <w:bCs w:val="1"/>
-          <w:rtl w:val="0"/>
-          <w:lang w:val="en-US"/>
-        </w:rPr>
-        <w:t xml:space="preserve"> </w:t>
-      </w:r>
-      <w:r>
-        <w:rPr>
-          <w:rStyle w:val="None"/>
-          <w:rFonts w:ascii="Garamond" w:hAnsi="Garamond"/>
-          <w:b w:val="1"/>
-          <w:bCs w:val="1"/>
-          <w:rtl w:val="0"/>
-          <w:lang w:val="en-US"/>
-        </w:rPr>
-        <w:t xml:space="preserve"> </w:t>
-      </w:r>
-      <w:r>
-        <w:rPr>
-          <w:rStyle w:val="None"/>
-          <w:rFonts w:ascii="Garamond" w:hAnsi="Garamond"/>
-          <w:b w:val="1"/>
-          <w:bCs w:val="1"/>
-          <w:rtl w:val="0"/>
-          <w:lang w:val="en-US"/>
-        </w:rPr>
-        <w:t xml:space="preserve"> </w:t>
-        <w:tab/>
-        <w:t xml:space="preserve"> </w:t>
-        <w:tab/>
-        <w:t xml:space="preserve">  </w:t>
-      </w:r>
-      <w:r>
-        <w:rPr>
-          <w:rStyle w:val="None"/>
-          <w:rFonts w:ascii="Garamond" w:hAnsi="Garamond"/>
-          <w:i w:val="1"/>
-          <w:iCs w:val="1"/>
-          <w:rtl w:val="0"/>
-          <w:lang w:val="en-US"/>
-        </w:rPr>
-        <w:t>Remote</w:t>
-      </w:r>
-    </w:p>
-    <w:p>
-      <w:pPr>
-        <w:pStyle w:val="Default"/>
-        <w:spacing w:line="252" w:lineRule="auto"/>
-        <w:rPr>
-          <w:rStyle w:val="None"/>
-          <w:rFonts w:ascii="Garamond" w:cs="Garamond" w:hAnsi="Garamond" w:eastAsia="Garamond"/>
-          <w:b w:val="1"/>
-          <w:bCs w:val="1"/>
-        </w:rPr>
-      </w:pPr>
-      <w:r>
-        <w:rPr>
-          <w:rStyle w:val="None"/>
-          <w:rFonts w:ascii="Garamond" w:hAnsi="Garamond"/>
-          <w:i w:val="1"/>
-          <w:iCs w:val="1"/>
-          <w:rtl w:val="0"/>
-          <w:lang w:val="en-US"/>
-        </w:rPr>
-        <w:t>Staff Cloud Engineer</w:t>
-      </w:r>
-      <w:r>
-        <w:rPr>
-          <w:rStyle w:val="None"/>
-          <w:rFonts w:ascii="Garamond" w:cs="Garamond" w:hAnsi="Garamond" w:eastAsia="Garamond"/>
-          <w:rtl w:val="0"/>
-        </w:rPr>
-        <w:tab/>
-        <w:tab/>
-        <w:tab/>
-        <w:tab/>
-        <w:tab/>
-        <w:tab/>
-        <w:tab/>
-        <w:tab/>
-        <w:tab/>
-        <w:tab/>
-        <w:t xml:space="preserve"> </w:t>
-      </w:r>
-      <w:r>
-        <w:rPr>
-          <w:rStyle w:val="None"/>
-          <w:rFonts w:ascii="Garamond" w:hAnsi="Garamond"/>
-          <w:b w:val="1"/>
-          <w:bCs w:val="1"/>
-          <w:rtl w:val="0"/>
-          <w:lang w:val="en-US"/>
-        </w:rPr>
-        <w:t xml:space="preserve">Jan. 2023 </w:t>
-      </w:r>
-      <w:r>
-        <w:rPr>
-          <w:rStyle w:val="None"/>
-          <w:rFonts w:ascii="Garamond" w:hAnsi="Garamond" w:hint="default"/>
-          <w:b w:val="1"/>
-          <w:bCs w:val="1"/>
-          <w:rtl w:val="0"/>
-          <w:lang w:val="en-US"/>
-        </w:rPr>
-        <w:t>–</w:t>
-      </w:r>
-      <w:r>
-        <w:rPr>
-          <w:rStyle w:val="None"/>
-          <w:rFonts w:ascii="Garamond" w:hAnsi="Garamond"/>
-          <w:b w:val="1"/>
-          <w:bCs w:val="1"/>
-          <w:rtl w:val="0"/>
-          <w:lang w:val="en-US"/>
-        </w:rPr>
-        <w:t xml:space="preserve"> Jun. 2023</w:t>
-      </w:r>
-    </w:p>
-    <w:p>
-      <w:pPr>
-        <w:pStyle w:val="Default"/>
-        <w:spacing w:line="252" w:lineRule="auto"/>
-        <w:rPr>
-          <w:rStyle w:val="None"/>
-        </w:rPr>
-      </w:pPr>
-      <w:r>
-        <w:rPr>
-          <w:rStyle w:val="None"/>
-          <w:rFonts w:ascii="Garamond" w:hAnsi="Garamond"/>
-          <w:i w:val="1"/>
-          <w:iCs w:val="1"/>
-          <w:rtl w:val="0"/>
-          <w:lang w:val="en-US"/>
-        </w:rPr>
-        <w:t>Cloud Engineer</w:t>
-      </w:r>
-      <w:r>
-        <w:rPr>
-          <w:rStyle w:val="None"/>
-          <w:rFonts w:ascii="Garamond" w:cs="Garamond" w:hAnsi="Garamond" w:eastAsia="Garamond"/>
-          <w:i w:val="1"/>
-          <w:iCs w:val="1"/>
-          <w:rtl w:val="0"/>
-        </w:rPr>
-        <w:tab/>
-        <w:tab/>
-        <w:tab/>
-        <w:tab/>
-        <w:tab/>
-        <w:tab/>
-        <w:tab/>
-        <w:tab/>
-        <w:tab/>
-        <w:t xml:space="preserve">     </w:t>
-        <w:tab/>
-        <w:t xml:space="preserve">     </w:t>
-      </w:r>
-      <w:r>
-        <w:rPr>
-          <w:rStyle w:val="None"/>
-          <w:rFonts w:ascii="Garamond" w:cs="Garamond" w:hAnsi="Garamond" w:eastAsia="Garamond"/>
-          <w:i w:val="1"/>
-          <w:iCs w:val="1"/>
-          <w:rtl w:val="0"/>
-        </w:rPr>
-        <w:tab/>
-        <w:t xml:space="preserve"> </w:t>
-      </w:r>
-      <w:r>
-        <w:rPr>
-          <w:rStyle w:val="None"/>
-          <w:rFonts w:ascii="Garamond" w:hAnsi="Garamond"/>
-          <w:b w:val="1"/>
-          <w:bCs w:val="1"/>
-          <w:rtl w:val="0"/>
-          <w:lang w:val="en-US"/>
-        </w:rPr>
-        <w:t>Jan</w:t>
-      </w:r>
-      <w:r>
-        <w:rPr>
-          <w:rStyle w:val="None"/>
-          <w:rFonts w:ascii="Garamond" w:hAnsi="Garamond"/>
-          <w:b w:val="1"/>
-          <w:bCs w:val="1"/>
-          <w:rtl w:val="0"/>
-          <w:lang w:val="en-US"/>
-        </w:rPr>
-        <w:t>. 202</w:t>
-      </w:r>
-      <w:r>
-        <w:rPr>
-          <w:rStyle w:val="None"/>
-          <w:rFonts w:ascii="Garamond" w:hAnsi="Garamond"/>
-          <w:b w:val="1"/>
-          <w:bCs w:val="1"/>
-          <w:rtl w:val="0"/>
-          <w:lang w:val="en-US"/>
-        </w:rPr>
-        <w:t>2</w:t>
-      </w:r>
-      <w:r>
-        <w:rPr>
-          <w:rStyle w:val="None"/>
-          <w:rFonts w:ascii="Garamond" w:hAnsi="Garamond" w:hint="default"/>
-          <w:b w:val="1"/>
-          <w:bCs w:val="1"/>
-          <w:rtl w:val="0"/>
-          <w:lang w:val="en-US"/>
-        </w:rPr>
-        <w:t xml:space="preserve"> –</w:t>
-      </w:r>
-      <w:r>
-        <w:rPr>
-          <w:rStyle w:val="None"/>
-          <w:rFonts w:ascii="Garamond" w:hAnsi="Garamond"/>
-          <w:b w:val="1"/>
-          <w:bCs w:val="1"/>
-          <w:rtl w:val="0"/>
-          <w:lang w:val="en-US"/>
-        </w:rPr>
-        <w:t xml:space="preserve"> Jan. 2023</w:t>
+        <w:t>Pioneered the creation of a centralized deployment model for leveraging CloudFormation StackSets, Python CDK, and GitHub Actions to streamline deployment processes.</w:t>
       </w:r>
     </w:p>
     <w:p>
@@ -884,7 +822,7 @@
           <w:rtl w:val="0"/>
           <w:lang w:val="en-US"/>
         </w:rPr>
-        <w:t>Developed and implemented security architectures and administration processes for cloud environments.</w:t>
+        <w:t>Architected, administered, and sustained a robust big data pipeline capable of ingesting and processing millions of data points daily, thereby ensuring optimal data quality and availability.</w:t>
       </w:r>
     </w:p>
     <w:p>
@@ -911,7 +849,7 @@
           <w:rtl w:val="0"/>
           <w:lang w:val="en-US"/>
         </w:rPr>
-        <w:t>Collaborated with clients, internal resources, and vendors to identify optimal tools and techniques, enabling secure and effective Cloud-hosted solutions.</w:t>
+        <w:t>Developed IaC modules for AWS infrastructure utilizing Terraform.</w:t>
       </w:r>
     </w:p>
     <w:p>
@@ -938,7 +876,7 @@
           <w:rtl w:val="0"/>
           <w:lang w:val="en-US"/>
         </w:rPr>
-        <w:t>Develop automation solutions for the security posture of cloud environments.</w:t>
+        <w:t>Implemented sophisticated monitoring systems to fortify the integrity and resilience of AWS infrastructure, ensuring optimal performance and uptime.</w:t>
       </w:r>
     </w:p>
     <w:p>
@@ -948,33 +886,29 @@
         <w:rPr>
           <w:rStyle w:val="None"/>
           <w:rFonts w:ascii="Garamond" w:cs="Garamond" w:hAnsi="Garamond" w:eastAsia="Garamond"/>
-          <w:u w:val="single"/>
-        </w:rPr>
-      </w:pPr>
-    </w:p>
-    <w:p>
-      <w:pPr>
-        <w:pStyle w:val="Default"/>
-        <w:spacing w:line="252" w:lineRule="auto"/>
+          <w:b w:val="1"/>
+          <w:bCs w:val="1"/>
+        </w:rPr>
+      </w:pPr>
+      <w:r>
+        <w:rPr>
+          <w:rStyle w:val="None"/>
+          <w:rFonts w:ascii="Garamond" w:hAnsi="Garamond"/>
+          <w:b w:val="1"/>
+          <w:bCs w:val="1"/>
+          <w:rtl w:val="0"/>
+          <w:lang w:val="en-US"/>
+        </w:rPr>
+        <w:t>Booz Allen Hamilton</w:t>
+      </w:r>
+      <w:r>
         <w:rPr>
           <w:rStyle w:val="None"/>
           <w:rFonts w:ascii="Garamond" w:cs="Garamond" w:hAnsi="Garamond" w:eastAsia="Garamond"/>
           <w:b w:val="1"/>
           <w:bCs w:val="1"/>
-        </w:rPr>
-      </w:pPr>
-      <w:r>
-        <w:rPr>
-          <w:rStyle w:val="None"/>
-          <w:rFonts w:ascii="Garamond" w:hAnsi="Garamond"/>
-          <w:b w:val="1"/>
-          <w:bCs w:val="1"/>
-          <w:rtl w:val="0"/>
-          <w:lang w:val="en-US"/>
-        </w:rPr>
-        <w:t>CSG Systems</w:t>
-        <w:tab/>
-        <w:tab/>
+          <w:rtl w:val="0"/>
+        </w:rPr>
         <w:tab/>
         <w:tab/>
         <w:tab/>
@@ -986,18 +920,43 @@
         <w:tab/>
         <w:t xml:space="preserve">   </w:t>
         <w:tab/>
+      </w:r>
+      <w:r>
+        <w:rPr>
+          <w:rStyle w:val="None"/>
+          <w:rFonts w:ascii="Garamond" w:hAnsi="Garamond"/>
+          <w:b w:val="1"/>
+          <w:bCs w:val="1"/>
+          <w:rtl w:val="0"/>
+          <w:lang w:val="en-US"/>
+        </w:rPr>
         <w:t xml:space="preserve"> </w:t>
       </w:r>
       <w:r>
         <w:rPr>
           <w:rStyle w:val="None"/>
-          <w:rFonts w:ascii="Garamond" w:cs="Garamond" w:hAnsi="Garamond" w:eastAsia="Garamond"/>
-          <w:b w:val="1"/>
-          <w:bCs w:val="1"/>
-          <w:rtl w:val="0"/>
-        </w:rPr>
-        <w:tab/>
-        <w:t xml:space="preserve">       </w:t>
+          <w:rFonts w:ascii="Garamond" w:hAnsi="Garamond"/>
+          <w:b w:val="1"/>
+          <w:bCs w:val="1"/>
+          <w:rtl w:val="0"/>
+          <w:lang w:val="en-US"/>
+        </w:rPr>
+        <w:t xml:space="preserve"> </w:t>
+      </w:r>
+      <w:r>
+        <w:rPr>
+          <w:rStyle w:val="None"/>
+          <w:rFonts w:ascii="Garamond" w:hAnsi="Garamond"/>
+          <w:b w:val="1"/>
+          <w:bCs w:val="1"/>
+          <w:rtl w:val="0"/>
+          <w:lang w:val="en-US"/>
+        </w:rPr>
+        <w:t xml:space="preserve"> </w:t>
+        <w:tab/>
+        <w:t xml:space="preserve"> </w:t>
+        <w:tab/>
+        <w:t xml:space="preserve">  </w:t>
       </w:r>
       <w:r>
         <w:rPr>
@@ -1008,93 +967,122 @@
           <w:rtl w:val="0"/>
           <w:lang w:val="en-US"/>
         </w:rPr>
-        <w:t>Chicago, IL</w:t>
+        <w:t>Remote</w:t>
       </w:r>
     </w:p>
     <w:p>
       <w:pPr>
         <w:pStyle w:val="Default"/>
         <w:spacing w:line="252" w:lineRule="auto"/>
+        <w:rPr>
+          <w:rStyle w:val="None"/>
+          <w:rFonts w:ascii="Garamond" w:cs="Garamond" w:hAnsi="Garamond" w:eastAsia="Garamond"/>
+          <w:b w:val="1"/>
+          <w:bCs w:val="1"/>
+        </w:rPr>
+      </w:pPr>
+      <w:r>
+        <w:rPr>
+          <w:rStyle w:val="None"/>
+          <w:rFonts w:ascii="Garamond" w:hAnsi="Garamond"/>
+          <w:i w:val="1"/>
+          <w:iCs w:val="1"/>
+          <w:rtl w:val="0"/>
+          <w:lang w:val="en-US"/>
+        </w:rPr>
+        <w:t>Staff Cloud Engineer</w:t>
+      </w:r>
+      <w:r>
+        <w:rPr>
+          <w:rStyle w:val="None"/>
+          <w:rFonts w:ascii="Garamond" w:cs="Garamond" w:hAnsi="Garamond" w:eastAsia="Garamond"/>
+          <w:rtl w:val="0"/>
+        </w:rPr>
+        <w:tab/>
+        <w:tab/>
+        <w:tab/>
+        <w:tab/>
+        <w:tab/>
+        <w:tab/>
+        <w:tab/>
+        <w:tab/>
+        <w:tab/>
+        <w:tab/>
+        <w:t xml:space="preserve"> </w:t>
+      </w:r>
+      <w:r>
+        <w:rPr>
+          <w:rStyle w:val="None"/>
+          <w:rFonts w:ascii="Garamond" w:hAnsi="Garamond"/>
+          <w:b w:val="1"/>
+          <w:bCs w:val="1"/>
+          <w:rtl w:val="0"/>
+          <w:lang w:val="en-US"/>
+        </w:rPr>
+        <w:t xml:space="preserve">Jan. 2023 </w:t>
+      </w:r>
+      <w:r>
+        <w:rPr>
+          <w:rStyle w:val="None"/>
+          <w:rFonts w:ascii="Garamond" w:hAnsi="Garamond" w:hint="default"/>
+          <w:b w:val="1"/>
+          <w:bCs w:val="1"/>
+          <w:rtl w:val="0"/>
+          <w:lang w:val="en-US"/>
+        </w:rPr>
+        <w:t>–</w:t>
+      </w:r>
+      <w:r>
+        <w:rPr>
+          <w:rStyle w:val="None"/>
+          <w:rFonts w:ascii="Garamond" w:hAnsi="Garamond"/>
+          <w:b w:val="1"/>
+          <w:bCs w:val="1"/>
+          <w:rtl w:val="0"/>
+          <w:lang w:val="en-US"/>
+        </w:rPr>
+        <w:t xml:space="preserve"> Jun. 2023</w:t>
+      </w:r>
+    </w:p>
+    <w:p>
+      <w:pPr>
+        <w:pStyle w:val="Default"/>
+        <w:spacing w:line="252" w:lineRule="auto"/>
+        <w:rPr>
+          <w:rStyle w:val="None"/>
+        </w:rPr>
+      </w:pPr>
+      <w:r>
+        <w:rPr>
+          <w:rStyle w:val="None"/>
+          <w:rFonts w:ascii="Garamond" w:hAnsi="Garamond"/>
+          <w:i w:val="1"/>
+          <w:iCs w:val="1"/>
+          <w:rtl w:val="0"/>
+          <w:lang w:val="en-US"/>
+        </w:rPr>
+        <w:t>Cloud Engineer</w:t>
+      </w:r>
+      <w:r>
         <w:rPr>
           <w:rStyle w:val="None"/>
           <w:rFonts w:ascii="Garamond" w:cs="Garamond" w:hAnsi="Garamond" w:eastAsia="Garamond"/>
           <w:i w:val="1"/>
           <w:iCs w:val="1"/>
-        </w:rPr>
-      </w:pPr>
-      <w:r>
-        <w:rPr>
-          <w:rStyle w:val="None"/>
-          <w:rFonts w:ascii="Garamond" w:hAnsi="Garamond"/>
-          <w:i w:val="1"/>
-          <w:iCs w:val="1"/>
-          <w:rtl w:val="0"/>
-          <w:lang w:val="en-US"/>
-        </w:rPr>
-        <w:t>Technical Support Specialist II</w:t>
-        <w:tab/>
-        <w:tab/>
-        <w:tab/>
-        <w:tab/>
-        <w:tab/>
-        <w:tab/>
-        <w:tab/>
-        <w:tab/>
-        <w:tab/>
-        <w:t xml:space="preserve"> </w:t>
-      </w:r>
-      <w:r>
-        <w:rPr>
-          <w:rStyle w:val="None"/>
-          <w:rFonts w:ascii="Garamond" w:hAnsi="Garamond"/>
-          <w:b w:val="1"/>
-          <w:bCs w:val="1"/>
-          <w:rtl w:val="0"/>
-          <w:lang w:val="en-US"/>
-        </w:rPr>
-        <w:t xml:space="preserve">Apr. 2021 </w:t>
-      </w:r>
-      <w:r>
-        <w:rPr>
-          <w:rStyle w:val="None"/>
-          <w:rFonts w:ascii="Garamond" w:hAnsi="Garamond" w:hint="default"/>
-          <w:b w:val="1"/>
-          <w:bCs w:val="1"/>
-          <w:rtl w:val="0"/>
-          <w:lang w:val="en-US"/>
-        </w:rPr>
-        <w:t xml:space="preserve">– </w:t>
-      </w:r>
-      <w:r>
-        <w:rPr>
-          <w:rStyle w:val="None"/>
-          <w:rFonts w:ascii="Garamond" w:hAnsi="Garamond"/>
-          <w:b w:val="1"/>
-          <w:bCs w:val="1"/>
-          <w:rtl w:val="0"/>
-          <w:lang w:val="en-US"/>
-        </w:rPr>
-        <w:t>Dec.2021</w:t>
-      </w:r>
-    </w:p>
-    <w:p>
-      <w:pPr>
-        <w:pStyle w:val="Default"/>
-        <w:spacing w:line="252" w:lineRule="auto"/>
-        <w:rPr>
-          <w:rStyle w:val="None"/>
-        </w:rPr>
-      </w:pPr>
-      <w:r>
-        <w:rPr>
-          <w:rStyle w:val="None"/>
-          <w:rFonts w:ascii="Garamond" w:hAnsi="Garamond"/>
-          <w:i w:val="1"/>
-          <w:iCs w:val="1"/>
-          <w:rtl w:val="0"/>
-          <w:lang w:val="en-US"/>
-        </w:rPr>
-        <w:t>Technical Support Specialist I</w:t>
+          <w:rtl w:val="0"/>
+        </w:rPr>
+        <w:tab/>
+        <w:tab/>
+        <w:tab/>
+        <w:tab/>
+        <w:tab/>
+        <w:tab/>
+        <w:tab/>
+        <w:tab/>
+        <w:tab/>
+        <w:t xml:space="preserve">     </w:t>
+        <w:tab/>
+        <w:t xml:space="preserve">     </w:t>
       </w:r>
       <w:r>
         <w:rPr>
@@ -1105,14 +1093,6 @@
           <w:rtl w:val="0"/>
         </w:rPr>
         <w:tab/>
-        <w:tab/>
-        <w:tab/>
-        <w:tab/>
-        <w:tab/>
-        <w:tab/>
-        <w:tab/>
-        <w:tab/>
-        <w:tab/>
         <w:t xml:space="preserve"> </w:t>
       </w:r>
       <w:r>
@@ -1124,7 +1104,29 @@
           <w:rtl w:val="0"/>
           <w:lang w:val="en-US"/>
         </w:rPr>
-        <w:t xml:space="preserve">Jan. 2020 </w:t>
+        <w:t>Jan</w:t>
+      </w:r>
+      <w:r>
+        <w:rPr>
+          <w:rStyle w:val="None"/>
+          <w:rFonts w:ascii="Garamond" w:hAnsi="Garamond"/>
+          <w:b w:val="1"/>
+          <w:bCs w:val="1"/>
+          <w:rtl w:val="0"/>
+          <w:lang w:val="en-US"/>
+        </w:rPr>
+        <w:t>. 202</w:t>
+      </w:r>
+      <w:r>
+        <w:rPr>
+          <w:rStyle w:val="None"/>
+          <w:rFonts w:ascii="Garamond" w:hAnsi="Garamond"/>
+          <w:b w:val="1"/>
+          <w:bCs w:val="1"/>
+          <w:rtl w:val="0"/>
+          <w:lang w:val="en-US"/>
+        </w:rPr>
+        <w:t>2</w:t>
       </w:r>
       <w:r>
         <w:rPr>
@@ -1135,18 +1137,18 @@
           <w:rtl w:val="0"/>
           <w:lang w:val="en-US"/>
         </w:rPr>
-        <w:t xml:space="preserve">– </w:t>
-      </w:r>
-      <w:r>
-        <w:rPr>
-          <w:rStyle w:val="None"/>
-          <w:rFonts w:ascii="Garamond" w:hAnsi="Garamond"/>
-          <w:b w:val="1"/>
-          <w:bCs w:val="1"/>
-          <w:rtl w:val="0"/>
-          <w:lang w:val="en-US"/>
-        </w:rPr>
-        <w:t>Apr. 2021</w:t>
+        <w:t xml:space="preserve"> –</w:t>
+      </w:r>
+      <w:r>
+        <w:rPr>
+          <w:rStyle w:val="None"/>
+          <w:rFonts w:ascii="Garamond" w:hAnsi="Garamond"/>
+          <w:b w:val="1"/>
+          <w:bCs w:val="1"/>
+          <w:rtl w:val="0"/>
+          <w:lang w:val="en-US"/>
+        </w:rPr>
+        <w:t xml:space="preserve"> Jan. 2023</w:t>
       </w:r>
     </w:p>
     <w:p>
@@ -1173,34 +1175,7 @@
           <w:rtl w:val="0"/>
           <w:lang w:val="en-US"/>
         </w:rPr>
-        <w:t>Develop, monitor, and maintain the operations team</w:t>
-      </w:r>
-      <w:r>
-        <w:rPr>
-          <w:rStyle w:val="None"/>
-          <w:rFonts w:ascii="Garamond" w:hAnsi="Garamond" w:hint="default"/>
-          <w:rtl w:val="0"/>
-          <w:lang w:val="en-US"/>
-        </w:rPr>
-        <w:t>’</w:t>
-      </w:r>
-      <w:r>
-        <w:rPr>
-          <w:rStyle w:val="None"/>
-          <w:rFonts w:ascii="Garamond" w:hAnsi="Garamond"/>
-          <w:rtl w:val="0"/>
-          <w:lang w:val="en-US"/>
-        </w:rPr>
-        <w:t>s microservices</w:t>
-      </w:r>
-      <w:r>
-        <w:rPr>
-          <w:rStyle w:val="None"/>
-          <w:rFonts w:ascii="Garamond" w:hAnsi="Garamond"/>
-          <w:rtl w:val="0"/>
-          <w:lang w:val="en-US"/>
-        </w:rPr>
-        <w:t>.</w:t>
+        <w:t>Developed and implemented security architectures and administration processes for cloud environments.</w:t>
       </w:r>
     </w:p>
     <w:p>
@@ -1227,7 +1202,7 @@
           <w:rtl w:val="0"/>
           <w:lang w:val="en-US"/>
         </w:rPr>
-        <w:t>Lead high-priority client defects to resolution.</w:t>
+        <w:t>Collaborated with clients, internal resources, and vendors to identify optimal tools and techniques, enabling secure and effective Cloud-hosted solutions.</w:t>
       </w:r>
     </w:p>
     <w:p>
@@ -1254,6 +1229,311 @@
           <w:rtl w:val="0"/>
           <w:lang w:val="en-US"/>
         </w:rPr>
+        <w:t>Develop automation solutions for the security posture of cloud environments.</w:t>
+      </w:r>
+    </w:p>
+    <w:p>
+      <w:pPr>
+        <w:pStyle w:val="Default"/>
+        <w:spacing w:line="252" w:lineRule="auto"/>
+        <w:rPr>
+          <w:rStyle w:val="None"/>
+          <w:rFonts w:ascii="Garamond" w:cs="Garamond" w:hAnsi="Garamond" w:eastAsia="Garamond"/>
+          <w:b w:val="1"/>
+          <w:bCs w:val="1"/>
+        </w:rPr>
+      </w:pPr>
+      <w:r>
+        <w:rPr>
+          <w:rStyle w:val="None"/>
+          <w:rFonts w:ascii="Garamond" w:hAnsi="Garamond"/>
+          <w:b w:val="1"/>
+          <w:bCs w:val="1"/>
+          <w:rtl w:val="0"/>
+          <w:lang w:val="en-US"/>
+        </w:rPr>
+        <w:t>CSG Systems</w:t>
+        <w:tab/>
+        <w:tab/>
+        <w:tab/>
+        <w:tab/>
+        <w:tab/>
+        <w:tab/>
+        <w:tab/>
+        <w:tab/>
+        <w:tab/>
+        <w:t xml:space="preserve">          </w:t>
+        <w:tab/>
+        <w:t xml:space="preserve">   </w:t>
+        <w:tab/>
+        <w:t xml:space="preserve"> </w:t>
+      </w:r>
+      <w:r>
+        <w:rPr>
+          <w:rStyle w:val="None"/>
+          <w:rFonts w:ascii="Garamond" w:cs="Garamond" w:hAnsi="Garamond" w:eastAsia="Garamond"/>
+          <w:b w:val="1"/>
+          <w:bCs w:val="1"/>
+          <w:rtl w:val="0"/>
+        </w:rPr>
+        <w:tab/>
+        <w:t xml:space="preserve">       </w:t>
+      </w:r>
+      <w:r>
+        <w:rPr>
+          <w:rStyle w:val="None"/>
+          <w:rFonts w:ascii="Garamond" w:hAnsi="Garamond"/>
+          <w:i w:val="1"/>
+          <w:iCs w:val="1"/>
+          <w:rtl w:val="0"/>
+          <w:lang w:val="en-US"/>
+        </w:rPr>
+        <w:t>Chicago, IL</w:t>
+      </w:r>
+    </w:p>
+    <w:p>
+      <w:pPr>
+        <w:pStyle w:val="Default"/>
+        <w:spacing w:line="252" w:lineRule="auto"/>
+        <w:rPr>
+          <w:rStyle w:val="None"/>
+          <w:rFonts w:ascii="Garamond" w:cs="Garamond" w:hAnsi="Garamond" w:eastAsia="Garamond"/>
+          <w:i w:val="1"/>
+          <w:iCs w:val="1"/>
+        </w:rPr>
+      </w:pPr>
+      <w:r>
+        <w:rPr>
+          <w:rStyle w:val="None"/>
+          <w:rFonts w:ascii="Garamond" w:hAnsi="Garamond"/>
+          <w:i w:val="1"/>
+          <w:iCs w:val="1"/>
+          <w:rtl w:val="0"/>
+          <w:lang w:val="en-US"/>
+        </w:rPr>
+        <w:t>Technical Support Specialist II</w:t>
+        <w:tab/>
+        <w:tab/>
+        <w:tab/>
+        <w:tab/>
+        <w:tab/>
+        <w:tab/>
+        <w:tab/>
+        <w:tab/>
+        <w:tab/>
+        <w:t xml:space="preserve"> </w:t>
+      </w:r>
+      <w:r>
+        <w:rPr>
+          <w:rStyle w:val="None"/>
+          <w:rFonts w:ascii="Garamond" w:hAnsi="Garamond"/>
+          <w:b w:val="1"/>
+          <w:bCs w:val="1"/>
+          <w:rtl w:val="0"/>
+          <w:lang w:val="en-US"/>
+        </w:rPr>
+        <w:t xml:space="preserve">Apr. 2021 </w:t>
+      </w:r>
+      <w:r>
+        <w:rPr>
+          <w:rStyle w:val="None"/>
+          <w:rFonts w:ascii="Garamond" w:hAnsi="Garamond" w:hint="default"/>
+          <w:b w:val="1"/>
+          <w:bCs w:val="1"/>
+          <w:rtl w:val="0"/>
+          <w:lang w:val="en-US"/>
+        </w:rPr>
+        <w:t xml:space="preserve">– </w:t>
+      </w:r>
+      <w:r>
+        <w:rPr>
+          <w:rStyle w:val="None"/>
+          <w:rFonts w:ascii="Garamond" w:hAnsi="Garamond"/>
+          <w:b w:val="1"/>
+          <w:bCs w:val="1"/>
+          <w:rtl w:val="0"/>
+          <w:lang w:val="en-US"/>
+        </w:rPr>
+        <w:t>Dec.2021</w:t>
+      </w:r>
+    </w:p>
+    <w:p>
+      <w:pPr>
+        <w:pStyle w:val="Default"/>
+        <w:spacing w:line="252" w:lineRule="auto"/>
+        <w:rPr>
+          <w:rStyle w:val="None"/>
+        </w:rPr>
+      </w:pPr>
+      <w:r>
+        <w:rPr>
+          <w:rStyle w:val="None"/>
+          <w:rFonts w:ascii="Garamond" w:hAnsi="Garamond"/>
+          <w:i w:val="1"/>
+          <w:iCs w:val="1"/>
+          <w:rtl w:val="0"/>
+          <w:lang w:val="en-US"/>
+        </w:rPr>
+        <w:t>Technical Support Specialist I</w:t>
+      </w:r>
+      <w:r>
+        <w:rPr>
+          <w:rStyle w:val="None"/>
+          <w:rFonts w:ascii="Garamond" w:cs="Garamond" w:hAnsi="Garamond" w:eastAsia="Garamond"/>
+          <w:i w:val="1"/>
+          <w:iCs w:val="1"/>
+          <w:rtl w:val="0"/>
+        </w:rPr>
+        <w:tab/>
+        <w:tab/>
+        <w:tab/>
+        <w:tab/>
+        <w:tab/>
+        <w:tab/>
+        <w:tab/>
+        <w:tab/>
+        <w:tab/>
+        <w:t xml:space="preserve"> </w:t>
+      </w:r>
+      <w:r>
+        <w:rPr>
+          <w:rStyle w:val="None"/>
+          <w:rFonts w:ascii="Garamond" w:hAnsi="Garamond"/>
+          <w:b w:val="1"/>
+          <w:bCs w:val="1"/>
+          <w:rtl w:val="0"/>
+          <w:lang w:val="en-US"/>
+        </w:rPr>
+        <w:t xml:space="preserve">Jan. 2020 </w:t>
+      </w:r>
+      <w:r>
+        <w:rPr>
+          <w:rStyle w:val="None"/>
+          <w:rFonts w:ascii="Garamond" w:hAnsi="Garamond" w:hint="default"/>
+          <w:b w:val="1"/>
+          <w:bCs w:val="1"/>
+          <w:rtl w:val="0"/>
+          <w:lang w:val="en-US"/>
+        </w:rPr>
+        <w:t xml:space="preserve">– </w:t>
+      </w:r>
+      <w:r>
+        <w:rPr>
+          <w:rStyle w:val="None"/>
+          <w:rFonts w:ascii="Garamond" w:hAnsi="Garamond"/>
+          <w:b w:val="1"/>
+          <w:bCs w:val="1"/>
+          <w:rtl w:val="0"/>
+          <w:lang w:val="en-US"/>
+        </w:rPr>
+        <w:t>Apr. 2021</w:t>
+      </w:r>
+    </w:p>
+    <w:p>
+      <w:pPr>
+        <w:pStyle w:val="Default"/>
+        <w:numPr>
+          <w:ilvl w:val="0"/>
+          <w:numId w:val="2"/>
+        </w:numPr>
+        <w:bidi w:val="0"/>
+        <w:spacing w:line="252" w:lineRule="auto"/>
+        <w:ind w:right="0"/>
+        <w:jc w:val="left"/>
+        <w:rPr>
+          <w:rFonts w:ascii="Garamond" w:hAnsi="Garamond"/>
+          <w:rtl w:val="0"/>
+          <w:lang w:val="en-US"/>
+        </w:rPr>
+      </w:pPr>
+      <w:r>
+        <w:rPr>
+          <w:rStyle w:val="None"/>
+          <w:rFonts w:ascii="Garamond" w:hAnsi="Garamond"/>
+          <w:rtl w:val="0"/>
+          <w:lang w:val="en-US"/>
+        </w:rPr>
+        <w:t>Develop, monitor, and maintain the operations team</w:t>
+      </w:r>
+      <w:r>
+        <w:rPr>
+          <w:rStyle w:val="None"/>
+          <w:rFonts w:ascii="Garamond" w:hAnsi="Garamond" w:hint="default"/>
+          <w:rtl w:val="0"/>
+          <w:lang w:val="en-US"/>
+        </w:rPr>
+        <w:t>’</w:t>
+      </w:r>
+      <w:r>
+        <w:rPr>
+          <w:rStyle w:val="None"/>
+          <w:rFonts w:ascii="Garamond" w:hAnsi="Garamond"/>
+          <w:rtl w:val="0"/>
+          <w:lang w:val="en-US"/>
+        </w:rPr>
+        <w:t>s microservices</w:t>
+      </w:r>
+      <w:r>
+        <w:rPr>
+          <w:rStyle w:val="None"/>
+          <w:rFonts w:ascii="Garamond" w:hAnsi="Garamond"/>
+          <w:rtl w:val="0"/>
+          <w:lang w:val="en-US"/>
+        </w:rPr>
+        <w:t>.</w:t>
+      </w:r>
+    </w:p>
+    <w:p>
+      <w:pPr>
+        <w:pStyle w:val="Default"/>
+        <w:numPr>
+          <w:ilvl w:val="0"/>
+          <w:numId w:val="2"/>
+        </w:numPr>
+        <w:bidi w:val="0"/>
+        <w:spacing w:line="252" w:lineRule="auto"/>
+        <w:ind w:right="0"/>
+        <w:jc w:val="left"/>
+        <w:rPr>
+          <w:rFonts w:ascii="Garamond" w:hAnsi="Garamond"/>
+          <w:rtl w:val="0"/>
+          <w:lang w:val="en-US"/>
+        </w:rPr>
+      </w:pPr>
+      <w:r>
+        <w:rPr>
+          <w:rStyle w:val="None"/>
+          <w:rFonts w:ascii="Garamond" w:hAnsi="Garamond"/>
+          <w:rtl w:val="0"/>
+          <w:lang w:val="en-US"/>
+        </w:rPr>
+        <w:t>Lead high-priority client defects to resolution.</w:t>
+      </w:r>
+    </w:p>
+    <w:p>
+      <w:pPr>
+        <w:pStyle w:val="Default"/>
+        <w:numPr>
+          <w:ilvl w:val="0"/>
+          <w:numId w:val="2"/>
+        </w:numPr>
+        <w:bidi w:val="0"/>
+        <w:spacing w:line="252" w:lineRule="auto"/>
+        <w:ind w:right="0"/>
+        <w:jc w:val="left"/>
+        <w:rPr>
+          <w:rFonts w:ascii="Garamond" w:hAnsi="Garamond"/>
+          <w:rtl w:val="0"/>
+          <w:lang w:val="en-US"/>
+        </w:rPr>
+      </w:pPr>
+      <w:r>
+        <w:rPr>
+          <w:rStyle w:val="None"/>
+          <w:rFonts w:ascii="Garamond" w:hAnsi="Garamond"/>
+          <w:rtl w:val="0"/>
+          <w:lang w:val="en-US"/>
+        </w:rPr>
         <w:t>Write automation scripts to conduct daily tasks.</w:t>
       </w:r>
     </w:p>
@@ -1612,7 +1892,7 @@
           <w:rtl w:val="0"/>
           <w:lang w:val="en-US"/>
         </w:rPr>
-        <w:t>SKILLS &amp; INTERESTS</w:t>
+        <w:t>SKILLS</w:t>
       </w:r>
     </w:p>
     <w:p>
@@ -1809,71 +2089,6 @@
           <w:lang w:val="en-US"/>
         </w:rPr>
         <w:t>, Agile.</w:t>
-      </w:r>
-    </w:p>
-    <w:p>
-      <w:pPr>
-        <w:pStyle w:val="Default"/>
-        <w:numPr>
-          <w:ilvl w:val="0"/>
-          <w:numId w:val="4"/>
-        </w:numPr>
-        <w:bidi w:val="0"/>
-        <w:spacing w:line="252" w:lineRule="auto"/>
-        <w:ind w:right="0"/>
-        <w:jc w:val="left"/>
-        <w:rPr>
-          <w:rFonts w:ascii="Garamond" w:hAnsi="Garamond"/>
-          <w:rtl w:val="0"/>
-          <w:lang w:val="en-US"/>
-        </w:rPr>
-      </w:pPr>
-      <w:r>
-        <w:rPr>
-          <w:rStyle w:val="None"/>
-          <w:rFonts w:ascii="Garamond" w:hAnsi="Garamond"/>
-          <w:b w:val="1"/>
-          <w:bCs w:val="1"/>
-          <w:rtl w:val="0"/>
-          <w:lang w:val="en-US"/>
-        </w:rPr>
-        <w:t xml:space="preserve">Interests: </w:t>
-      </w:r>
-      <w:r>
-        <w:rPr>
-          <w:rStyle w:val="None"/>
-          <w:rFonts w:ascii="Garamond" w:hAnsi="Garamond"/>
-          <w:rtl w:val="0"/>
-          <w:lang w:val="en-US"/>
-        </w:rPr>
-        <w:t xml:space="preserve">Exercise, weightlifting, yoga, hiking, sports, </w:t>
-      </w:r>
-      <w:r>
-        <w:rPr>
-          <w:rStyle w:val="None"/>
-          <w:rFonts w:ascii="Garamond" w:hAnsi="Garamond"/>
-          <w:rtl w:val="0"/>
-          <w:lang w:val="en-US"/>
-        </w:rPr>
-        <w:t>YouTube</w:t>
-      </w:r>
-      <w:r>
-        <w:rPr>
-          <w:rStyle w:val="None"/>
-          <w:rFonts w:ascii="Garamond" w:hAnsi="Garamond"/>
-          <w:rtl w:val="0"/>
-          <w:lang w:val="en-US"/>
-        </w:rPr>
-        <w:t xml:space="preserve">, food, </w:t>
-      </w:r>
-      <w:r>
-        <w:rPr>
-          <w:rStyle w:val="None"/>
-          <w:rFonts w:ascii="Garamond" w:hAnsi="Garamond"/>
-          <w:rtl w:val="0"/>
-          <w:lang w:val="en-US"/>
-        </w:rPr>
-        <w:t>and bouldering.</w:t>
       </w:r>
     </w:p>
     <w:sectPr>

</xml_diff>